<commit_message>
Montage Non linéaire, couplage des oscilateur régime transitoire, Relat (accel Particule)
</commit_message>
<xml_diff>
--- a/Physique/LeconPhys/LP6,7-Relativité/LP6,7-Relativité.docx
+++ b/Physique/LeconPhys/LP6,7-Relativité/LP6,7-Relativité.docx
@@ -77,8 +77,6 @@
       <w:r>
         <w:t xml:space="preserve"> (?).</w:t>
       </w:r>
-      <w:bookmarkStart w:id="0" w:name="_GoBack"/>
-      <w:bookmarkEnd w:id="0"/>
     </w:p>
     <w:p>
       <w:r>
@@ -299,7 +297,14 @@
           <w:b/>
           <w:bCs/>
         </w:rPr>
-        <w:t>Relativité Restreinte (Michel et Nicole Hulin)</w:t>
+        <w:t xml:space="preserve">Michel et Nicole Hulin : </w:t>
+      </w:r>
+      <w:r>
+        <w:rPr>
+          <w:b/>
+          <w:bCs/>
+        </w:rPr>
+        <w:t xml:space="preserve">Relativité Restreinte </w:t>
       </w:r>
     </w:p>
     <w:p>
@@ -381,7 +386,13 @@
         <w:t xml:space="preserve"> dans un champ électromagnétique en mécanique classique</w:t>
       </w:r>
       <w:r>
-        <w:t xml:space="preserve"> (pour le dernier paragraphe sur l’accélérateur de particule)</w:t>
+        <w:t xml:space="preserve"> (pour le dernier paragraphe sur l’accélérateur de particule</w:t>
+      </w:r>
+      <w:r>
+        <w:t>s</w:t>
+      </w:r>
+      <w:r>
+        <w:t>)</w:t>
       </w:r>
       <w:r>
         <w:t>.</w:t>
@@ -4015,19 +4026,7 @@
           <w:rPr>
             <w:rFonts w:ascii="Cambria Math" w:hAnsi="Cambria Math"/>
           </w:rPr>
-          <m:t>=</m:t>
-        </m:r>
-        <m:r>
-          <w:rPr>
-            <w:rFonts w:ascii="Cambria Math" w:hAnsi="Cambria Math"/>
-          </w:rPr>
-          <m:t>-</m:t>
-        </m:r>
-        <m:r>
-          <w:rPr>
-            <w:rFonts w:ascii="Cambria Math" w:hAnsi="Cambria Math"/>
-          </w:rPr>
-          <m:t>4.9eV</m:t>
+          <m:t>=-4.9eV</m:t>
         </m:r>
       </m:oMath>
       <w:r>
@@ -4905,7 +4904,6 @@
         <m:r>
           <w:rPr>
             <w:rFonts w:ascii="Cambria Math" w:hAnsi="Cambria Math"/>
-            <w:lang w:val="en-US"/>
           </w:rPr>
           <m:t>+</m:t>
         </m:r>
@@ -4918,7 +4916,6 @@
         <m:r>
           <w:rPr>
             <w:rFonts w:ascii="Cambria Math" w:hAnsi="Cambria Math"/>
-            <w:lang w:val="en-US"/>
           </w:rPr>
           <m:t>→</m:t>
         </m:r>
@@ -4931,7 +4928,6 @@
         <m:r>
           <w:rPr>
             <w:rFonts w:ascii="Cambria Math" w:hAnsi="Cambria Math"/>
-            <w:lang w:val="en-US"/>
           </w:rPr>
           <m:t>+</m:t>
         </m:r>
@@ -4944,7 +4940,6 @@
         <m:r>
           <w:rPr>
             <w:rFonts w:ascii="Cambria Math" w:hAnsi="Cambria Math"/>
-            <w:lang w:val="en-US"/>
           </w:rPr>
           <m:t>+</m:t>
         </m:r>
@@ -4957,7 +4952,6 @@
         <m:r>
           <w:rPr>
             <w:rFonts w:ascii="Cambria Math" w:hAnsi="Cambria Math"/>
-            <w:lang w:val="en-US"/>
           </w:rPr>
           <m:t>+</m:t>
         </m:r>
@@ -4984,7 +4978,6 @@
       <w:r>
         <w:rPr>
           <w:rFonts w:eastAsiaTheme="minorEastAsia"/>
-          <w:lang w:val="en-US"/>
         </w:rPr>
         <w:t xml:space="preserve">. </w:t>
       </w:r>
@@ -5114,10 +5107,7 @@
         <w:t>Energie de seuil</w:t>
       </w:r>
       <w:r>
-        <w:t xml:space="preserve"> : </w:t>
-      </w:r>
-      <w:r>
-        <w:t>Dans les accélérateurs de particules, les particules atteignent des vitesses proches des vitesses de la lumière et donc des énergies énormes ce qui permet de produire de nouvelles particules. Il est intéressant de se demander quelle</w:t>
+        <w:t> : Dans les accélérateurs de particules, les particules atteignent des vitesses proches des vitesses de la lumière et donc des énergies énormes ce qui permet de produire de nouvelles particules. Il est intéressant de se demander quelle</w:t>
       </w:r>
       <w:r>
         <w:t xml:space="preserve"> est l’</w:t>
@@ -5169,6 +5159,13 @@
           <w:rFonts w:eastAsiaTheme="minorEastAsia"/>
         </w:rPr>
       </w:pPr>
+      <w:r>
+        <w:rPr>
+          <w:b/>
+          <w:bCs/>
+        </w:rPr>
+        <w:t xml:space="preserve">Calcul de l’énergie de seuil : </w:t>
+      </w:r>
       <w:r>
         <w:t xml:space="preserve">En effet, dans ce référentiel, l’ensemble des particules finales peut être au repos. Donc, pour que la réaction ait lieu, il faut que </w:t>
       </w:r>
@@ -5603,61 +5600,7 @@
           <w:rPr>
             <w:rFonts w:ascii="Cambria Math" w:hAnsi="Cambria Math"/>
           </w:rPr>
-          <m:t>p</m:t>
-        </m:r>
-        <m:r>
-          <w:rPr>
-            <w:rFonts w:ascii="Cambria Math" w:hAnsi="Cambria Math"/>
-          </w:rPr>
-          <m:t>+</m:t>
-        </m:r>
-        <m:r>
-          <w:rPr>
-            <w:rFonts w:ascii="Cambria Math" w:hAnsi="Cambria Math"/>
-          </w:rPr>
-          <m:t>p</m:t>
-        </m:r>
-        <m:r>
-          <w:rPr>
-            <w:rFonts w:ascii="Cambria Math" w:hAnsi="Cambria Math"/>
-          </w:rPr>
-          <m:t>→</m:t>
-        </m:r>
-        <m:r>
-          <w:rPr>
-            <w:rFonts w:ascii="Cambria Math" w:hAnsi="Cambria Math"/>
-          </w:rPr>
-          <m:t>p</m:t>
-        </m:r>
-        <m:r>
-          <w:rPr>
-            <w:rFonts w:ascii="Cambria Math" w:hAnsi="Cambria Math"/>
-          </w:rPr>
-          <m:t>+</m:t>
-        </m:r>
-        <m:r>
-          <w:rPr>
-            <w:rFonts w:ascii="Cambria Math" w:hAnsi="Cambria Math"/>
-          </w:rPr>
-          <m:t>p</m:t>
-        </m:r>
-        <m:r>
-          <w:rPr>
-            <w:rFonts w:ascii="Cambria Math" w:hAnsi="Cambria Math"/>
-          </w:rPr>
-          <m:t>+</m:t>
-        </m:r>
-        <m:r>
-          <w:rPr>
-            <w:rFonts w:ascii="Cambria Math" w:hAnsi="Cambria Math"/>
-          </w:rPr>
-          <m:t>p</m:t>
-        </m:r>
-        <m:r>
-          <w:rPr>
-            <w:rFonts w:ascii="Cambria Math" w:hAnsi="Cambria Math"/>
-          </w:rPr>
-          <m:t>+</m:t>
+          <m:t>p+p→p+p+p+</m:t>
         </m:r>
         <m:acc>
           <m:accPr>
@@ -5945,34 +5888,665 @@
           <w:b/>
           <w:bCs/>
         </w:rPr>
-        <w:t>Intérêt et Principe de fonctionnement</w:t>
-      </w:r>
-      <w:r>
-        <w:rPr>
-          <w:b/>
-          <w:bCs/>
-        </w:rPr>
-        <w:t>… </w:t>
-      </w:r>
-      <w:r>
-        <w:rPr>
-          <mc:AlternateContent>
-            <mc:Choice Requires="w16se"/>
-            <mc:Fallback>
-              <w:rFonts w:ascii="Segoe UI Emoji" w:eastAsia="Segoe UI Emoji" w:hAnsi="Segoe UI Emoji" w:cs="Segoe UI Emoji"/>
-            </mc:Fallback>
-          </mc:AlternateContent>
-          <w:b/>
-          <w:bCs/>
-        </w:rPr>
-        <mc:AlternateContent>
-          <mc:Choice Requires="w16se">
-            <w16se:symEx w16se:font="Segoe UI Emoji" w16se:char="1F60A"/>
-          </mc:Choice>
-          <mc:Fallback>
-            <w:t>😊</w:t>
-          </mc:Fallback>
-        </mc:AlternateContent>
+        <w:t xml:space="preserve">Le Large Hadron </w:t>
+      </w:r>
+      <w:proofErr w:type="spellStart"/>
+      <w:r>
+        <w:rPr>
+          <w:b/>
+          <w:bCs/>
+        </w:rPr>
+        <w:t>Collider</w:t>
+      </w:r>
+      <w:proofErr w:type="spellEnd"/>
+      <w:r>
+        <w:rPr>
+          <w:b/>
+          <w:bCs/>
+        </w:rPr>
+        <w:t> </w:t>
+      </w:r>
+      <w:r>
+        <w:t>est un accélérateur de particules m</w:t>
+      </w:r>
+      <w:r>
+        <w:t>i</w:t>
+      </w:r>
+      <w:r>
+        <w:t>s en fonctionnement le 10 septembre 2008 au CERN près de Genève à la frontière Franco-Suisse.</w:t>
+      </w:r>
+      <w:r>
+        <w:rPr>
+          <w:b/>
+          <w:bCs/>
+        </w:rPr>
+        <w:t xml:space="preserve"> </w:t>
+      </w:r>
+      <w:r>
+        <w:rPr>
+          <w:b/>
+          <w:bCs/>
+        </w:rPr>
+        <w:t xml:space="preserve">Le LHC est un collisionneur de proton contre proton. </w:t>
+      </w:r>
+      <w:r>
+        <w:t xml:space="preserve">Il s’agit d’un tunnel cylindrique de 3m de diamètre, </w:t>
+      </w:r>
+      <m:oMath>
+        <m:r>
+          <w:rPr>
+            <w:rFonts w:ascii="Cambria Math" w:hAnsi="Cambria Math"/>
+          </w:rPr>
+          <m:t>L=27km</m:t>
+        </m:r>
+      </m:oMath>
+      <w:r>
+        <w:t xml:space="preserve"> de circonférence et situé à</w:t>
+      </w:r>
+      <w:r>
+        <w:t xml:space="preserve"> </w:t>
+      </w:r>
+      <w:r>
+        <w:t>100m sous terre.</w:t>
+      </w:r>
+    </w:p>
+    <w:p>
+      <w:r>
+        <w:rPr>
+          <w:b/>
+          <w:bCs/>
+        </w:rPr>
+        <w:t xml:space="preserve">L’énergie atteinte par les protons est (7 </w:t>
+      </w:r>
+      <w:proofErr w:type="spellStart"/>
+      <w:r>
+        <w:rPr>
+          <w:b/>
+          <w:bCs/>
+        </w:rPr>
+        <w:t>TeV</w:t>
+      </w:r>
+      <w:proofErr w:type="spellEnd"/>
+      <w:r>
+        <w:rPr>
+          <w:b/>
+          <w:bCs/>
+        </w:rPr>
+        <w:t>)</w:t>
+      </w:r>
+      <w:r>
+        <w:rPr>
+          <w:b/>
+          <w:bCs/>
+        </w:rPr>
+        <w:t xml:space="preserve"> : </w:t>
+      </w:r>
+      <w:r>
+        <w:t>soit 7 500 fois leur énergie de masse</w:t>
+      </w:r>
+      <w:r>
+        <w:t xml:space="preserve"> (938 MeV)</w:t>
+      </w:r>
+      <w:r>
+        <w:t>, leur vitesse est d'environ 0,999 999 991 fois celle de la lumière, autrement dit, ils se déplacent à seulement 2,7 mètres par seconde moins vite que la lumière (299 792 455,3 au lieu de 299 792 458 mètres par seconde)</w:t>
+      </w:r>
+      <w:r>
+        <w:t>.</w:t>
+      </w:r>
+      <w:r>
+        <w:t xml:space="preserve"> </w:t>
+      </w:r>
+      <m:oMath>
+        <m:r>
+          <w:rPr>
+            <w:rFonts w:ascii="Cambria Math" w:hAnsi="Cambria Math"/>
+          </w:rPr>
+          <m:t>γ=7460.5</m:t>
+        </m:r>
+      </m:oMath>
+    </w:p>
+    <w:p>
+      <w:r>
+        <w:rPr>
+          <w:b/>
+          <w:bCs/>
+        </w:rPr>
+        <w:lastRenderedPageBreak/>
+        <w:t xml:space="preserve">Comment accélérer les </w:t>
+      </w:r>
+      <w:r>
+        <w:rPr>
+          <w:b/>
+          <w:bCs/>
+        </w:rPr>
+        <w:t>protons</w:t>
+      </w:r>
+      <w:r>
+        <w:rPr>
+          <w:b/>
+          <w:bCs/>
+        </w:rPr>
+        <w:t> </w:t>
+      </w:r>
+      <w:r>
+        <w:rPr>
+          <w:b/>
+          <w:bCs/>
+        </w:rPr>
+        <w:t xml:space="preserve">pour leur faire atteindre des énergies suffisantes (7TeV) </w:t>
+      </w:r>
+      <w:r>
+        <w:rPr>
+          <w:b/>
+          <w:bCs/>
+        </w:rPr>
+        <w:t>?</w:t>
+      </w:r>
+      <w:r>
+        <w:rPr>
+          <w:b/>
+          <w:bCs/>
+        </w:rPr>
+        <w:t xml:space="preserve"> </w:t>
+      </w:r>
+      <w:r>
+        <w:t>Le linac2 est un accélérateur linéaire</w:t>
+      </w:r>
+      <w:r>
+        <w:t xml:space="preserve"> de 30m de long</w:t>
+      </w:r>
+      <w:r>
+        <w:t xml:space="preserve"> qui accélère les protons juste après leur création</w:t>
+      </w:r>
+      <w:r>
+        <w:t xml:space="preserve"> grâce à un champ électrique de </w:t>
+      </w:r>
+      <m:oMath>
+        <m:r>
+          <w:rPr>
+            <w:rFonts w:ascii="Cambria Math" w:hAnsi="Cambria Math"/>
+          </w:rPr>
+          <m:t>E = 1667MV.</m:t>
+        </m:r>
+        <m:sSup>
+          <m:sSupPr>
+            <m:ctrlPr>
+              <w:rPr>
+                <w:rFonts w:ascii="Cambria Math" w:hAnsi="Cambria Math"/>
+                <w:i/>
+              </w:rPr>
+            </m:ctrlPr>
+          </m:sSupPr>
+          <m:e>
+            <m:r>
+              <w:rPr>
+                <w:rFonts w:ascii="Cambria Math" w:hAnsi="Cambria Math"/>
+              </w:rPr>
+              <m:t>m</m:t>
+            </m:r>
+          </m:e>
+          <m:sup>
+            <m:r>
+              <w:rPr>
+                <w:rFonts w:ascii="Cambria Math" w:hAnsi="Cambria Math"/>
+              </w:rPr>
+              <m:t>-1</m:t>
+            </m:r>
+          </m:sup>
+        </m:sSup>
+      </m:oMath>
+      <w:r>
+        <w:t xml:space="preserve">. </w:t>
+      </w:r>
+      <w:r>
+        <w:t xml:space="preserve">Cela permet de faire passer l’énergie cinétique des protons de </w:t>
+      </w:r>
+      <w:r>
+        <w:t>0 à 50 MeV. Pour atteindre,</w:t>
+      </w:r>
+      <w:r>
+        <w:t xml:space="preserve"> les 7GeV, il faudrait un couloir non plus de 30m mais de 4200km. </w:t>
+      </w:r>
+      <m:oMath>
+        <m:r>
+          <w:rPr>
+            <w:rFonts w:ascii="Cambria Math" w:hAnsi="Cambria Math"/>
+          </w:rPr>
+          <m:t>(</m:t>
+        </m:r>
+        <m:r>
+          <m:rPr>
+            <m:sty m:val="p"/>
+          </m:rPr>
+          <w:rPr>
+            <w:rFonts w:ascii="Cambria Math" w:hAnsi="Cambria Math"/>
+          </w:rPr>
+          <m:t>Δ</m:t>
+        </m:r>
+        <m:sSub>
+          <m:sSubPr>
+            <m:ctrlPr>
+              <w:rPr>
+                <w:rFonts w:ascii="Cambria Math" w:hAnsi="Cambria Math"/>
+                <w:i/>
+              </w:rPr>
+            </m:ctrlPr>
+          </m:sSubPr>
+          <m:e>
+            <m:r>
+              <w:rPr>
+                <w:rFonts w:ascii="Cambria Math" w:hAnsi="Cambria Math"/>
+              </w:rPr>
+              <m:t>E</m:t>
+            </m:r>
+          </m:e>
+          <m:sub>
+            <m:r>
+              <w:rPr>
+                <w:rFonts w:ascii="Cambria Math" w:hAnsi="Cambria Math"/>
+              </w:rPr>
+              <m:t>c</m:t>
+            </m:r>
+          </m:sub>
+        </m:sSub>
+        <m:r>
+          <w:rPr>
+            <w:rFonts w:ascii="Cambria Math" w:hAnsi="Cambria Math"/>
+          </w:rPr>
+          <m:t>= eEL</m:t>
+        </m:r>
+      </m:oMath>
+      <w:r>
+        <w:rPr>
+          <w:rFonts w:eastAsiaTheme="minorEastAsia"/>
+        </w:rPr>
+        <w:t>)</w:t>
+      </w:r>
+      <w:r>
+        <w:t>.</w:t>
+      </w:r>
+      <w:r>
+        <w:t xml:space="preserve"> Cela nécessite, de concevoir des accélérateurs circulaires pour que les particules bouclent. Pour faire tourner des particules, on a besoin de générer des champs magnétiques</w:t>
+      </w:r>
+      <w:r>
+        <w:t>.</w:t>
+      </w:r>
+    </w:p>
+    <w:p>
+      <w:r>
+        <w:rPr>
+          <w:b/>
+          <w:bCs/>
+        </w:rPr>
+        <w:t xml:space="preserve">Valeur du champ magnétique nécessaire : </w:t>
+      </w:r>
+      <w:r>
+        <w:t xml:space="preserve"> </w:t>
+      </w:r>
+      <w:r>
+        <w:t xml:space="preserve">Classiquement, nous avons vu que la vitesse angulaire d’une particule soumise à un champ magnétique est de </w:t>
+      </w:r>
+      <m:oMath>
+        <m:sSub>
+          <m:sSubPr>
+            <m:ctrlPr>
+              <w:rPr>
+                <w:rFonts w:ascii="Cambria Math" w:hAnsi="Cambria Math"/>
+                <w:i/>
+              </w:rPr>
+            </m:ctrlPr>
+          </m:sSubPr>
+          <m:e>
+            <m:r>
+              <w:rPr>
+                <w:rFonts w:ascii="Cambria Math" w:hAnsi="Cambria Math"/>
+              </w:rPr>
+              <m:t>ω</m:t>
+            </m:r>
+          </m:e>
+          <m:sub>
+            <m:r>
+              <w:rPr>
+                <w:rFonts w:ascii="Cambria Math" w:hAnsi="Cambria Math"/>
+              </w:rPr>
+              <m:t>c</m:t>
+            </m:r>
+          </m:sub>
+        </m:sSub>
+        <m:r>
+          <w:rPr>
+            <w:rFonts w:ascii="Cambria Math" w:hAnsi="Cambria Math"/>
+          </w:rPr>
+          <m:t>=</m:t>
+        </m:r>
+        <m:f>
+          <m:fPr>
+            <m:ctrlPr>
+              <w:rPr>
+                <w:rFonts w:ascii="Cambria Math" w:hAnsi="Cambria Math"/>
+                <w:i/>
+              </w:rPr>
+            </m:ctrlPr>
+          </m:fPr>
+          <m:num>
+            <m:r>
+              <w:rPr>
+                <w:rFonts w:ascii="Cambria Math" w:hAnsi="Cambria Math"/>
+              </w:rPr>
+              <m:t>qB</m:t>
+            </m:r>
+          </m:num>
+          <m:den>
+            <m:r>
+              <w:rPr>
+                <w:rFonts w:ascii="Cambria Math" w:hAnsi="Cambria Math"/>
+              </w:rPr>
+              <m:t>m</m:t>
+            </m:r>
+          </m:den>
+        </m:f>
+      </m:oMath>
+      <w:r>
+        <w:rPr>
+          <w:rFonts w:eastAsiaTheme="minorEastAsia"/>
+        </w:rPr>
+        <w:t xml:space="preserve">. En relativité restreinte, on montre que cette relation devient : </w:t>
+      </w:r>
+      <m:oMath>
+        <m:sSub>
+          <m:sSubPr>
+            <m:ctrlPr>
+              <w:rPr>
+                <w:rFonts w:ascii="Cambria Math" w:eastAsiaTheme="minorEastAsia" w:hAnsi="Cambria Math"/>
+                <w:i/>
+              </w:rPr>
+            </m:ctrlPr>
+          </m:sSubPr>
+          <m:e>
+            <m:r>
+              <w:rPr>
+                <w:rFonts w:ascii="Cambria Math" w:eastAsiaTheme="minorEastAsia" w:hAnsi="Cambria Math"/>
+              </w:rPr>
+              <m:t>ω</m:t>
+            </m:r>
+          </m:e>
+          <m:sub>
+            <m:r>
+              <w:rPr>
+                <w:rFonts w:ascii="Cambria Math" w:eastAsiaTheme="minorEastAsia" w:hAnsi="Cambria Math"/>
+              </w:rPr>
+              <m:t>c</m:t>
+            </m:r>
+          </m:sub>
+        </m:sSub>
+        <m:r>
+          <w:rPr>
+            <w:rFonts w:ascii="Cambria Math" w:eastAsiaTheme="minorEastAsia" w:hAnsi="Cambria Math"/>
+          </w:rPr>
+          <m:t>=</m:t>
+        </m:r>
+        <m:f>
+          <m:fPr>
+            <m:ctrlPr>
+              <w:rPr>
+                <w:rFonts w:ascii="Cambria Math" w:eastAsiaTheme="minorEastAsia" w:hAnsi="Cambria Math"/>
+                <w:i/>
+              </w:rPr>
+            </m:ctrlPr>
+          </m:fPr>
+          <m:num>
+            <m:r>
+              <w:rPr>
+                <w:rFonts w:ascii="Cambria Math" w:eastAsiaTheme="minorEastAsia" w:hAnsi="Cambria Math"/>
+              </w:rPr>
+              <m:t>qB</m:t>
+            </m:r>
+          </m:num>
+          <m:den>
+            <m:r>
+              <w:rPr>
+                <w:rFonts w:ascii="Cambria Math" w:eastAsiaTheme="minorEastAsia" w:hAnsi="Cambria Math"/>
+              </w:rPr>
+              <m:t>γm</m:t>
+            </m:r>
+          </m:den>
+        </m:f>
+        <m:r>
+          <w:rPr>
+            <w:rFonts w:ascii="Cambria Math" w:eastAsiaTheme="minorEastAsia" w:hAnsi="Cambria Math"/>
+          </w:rPr>
+          <m:t>.</m:t>
+        </m:r>
+      </m:oMath>
+      <w:r>
+        <w:rPr>
+          <w:rFonts w:eastAsiaTheme="minorEastAsia"/>
+        </w:rPr>
+        <w:t xml:space="preserve"> </w:t>
+      </w:r>
+      <m:oMath>
+        <m:r>
+          <w:rPr>
+            <w:rFonts w:ascii="Cambria Math" w:eastAsiaTheme="minorEastAsia" w:hAnsi="Cambria Math"/>
+          </w:rPr>
+          <m:t>B=</m:t>
+        </m:r>
+        <m:f>
+          <m:fPr>
+            <m:ctrlPr>
+              <w:rPr>
+                <w:rFonts w:ascii="Cambria Math" w:eastAsiaTheme="minorEastAsia" w:hAnsi="Cambria Math"/>
+                <w:i/>
+              </w:rPr>
+            </m:ctrlPr>
+          </m:fPr>
+          <m:num>
+            <m:r>
+              <w:rPr>
+                <w:rFonts w:ascii="Cambria Math" w:eastAsiaTheme="minorEastAsia" w:hAnsi="Cambria Math"/>
+              </w:rPr>
+              <m:t>γ</m:t>
+            </m:r>
+            <m:sSub>
+              <m:sSubPr>
+                <m:ctrlPr>
+                  <w:rPr>
+                    <w:rFonts w:ascii="Cambria Math" w:eastAsiaTheme="minorEastAsia" w:hAnsi="Cambria Math"/>
+                    <w:i/>
+                  </w:rPr>
+                </m:ctrlPr>
+              </m:sSubPr>
+              <m:e>
+                <m:r>
+                  <w:rPr>
+                    <w:rFonts w:ascii="Cambria Math" w:eastAsiaTheme="minorEastAsia" w:hAnsi="Cambria Math"/>
+                  </w:rPr>
+                  <m:t>mω</m:t>
+                </m:r>
+              </m:e>
+              <m:sub>
+                <m:r>
+                  <w:rPr>
+                    <w:rFonts w:ascii="Cambria Math" w:eastAsiaTheme="minorEastAsia" w:hAnsi="Cambria Math"/>
+                  </w:rPr>
+                  <m:t>c</m:t>
+                </m:r>
+              </m:sub>
+            </m:sSub>
+          </m:num>
+          <m:den>
+            <m:r>
+              <w:rPr>
+                <w:rFonts w:ascii="Cambria Math" w:eastAsiaTheme="minorEastAsia" w:hAnsi="Cambria Math"/>
+              </w:rPr>
+              <m:t>q</m:t>
+            </m:r>
+          </m:den>
+        </m:f>
+        <m:r>
+          <w:rPr>
+            <w:rFonts w:ascii="Cambria Math" w:eastAsiaTheme="minorEastAsia" w:hAnsi="Cambria Math"/>
+          </w:rPr>
+          <m:t>=</m:t>
+        </m:r>
+        <m:f>
+          <m:fPr>
+            <m:ctrlPr>
+              <w:rPr>
+                <w:rFonts w:ascii="Cambria Math" w:eastAsiaTheme="minorEastAsia" w:hAnsi="Cambria Math"/>
+                <w:i/>
+              </w:rPr>
+            </m:ctrlPr>
+          </m:fPr>
+          <m:num>
+            <m:r>
+              <w:rPr>
+                <w:rFonts w:ascii="Cambria Math" w:eastAsiaTheme="minorEastAsia" w:hAnsi="Cambria Math"/>
+              </w:rPr>
+              <m:t>γm</m:t>
+            </m:r>
+          </m:num>
+          <m:den>
+            <m:r>
+              <w:rPr>
+                <w:rFonts w:ascii="Cambria Math" w:eastAsiaTheme="minorEastAsia" w:hAnsi="Cambria Math"/>
+              </w:rPr>
+              <m:t>q</m:t>
+            </m:r>
+          </m:den>
+        </m:f>
+        <m:f>
+          <m:fPr>
+            <m:ctrlPr>
+              <w:rPr>
+                <w:rFonts w:ascii="Cambria Math" w:eastAsiaTheme="minorEastAsia" w:hAnsi="Cambria Math"/>
+                <w:i/>
+              </w:rPr>
+            </m:ctrlPr>
+          </m:fPr>
+          <m:num>
+            <m:r>
+              <w:rPr>
+                <w:rFonts w:ascii="Cambria Math" w:eastAsiaTheme="minorEastAsia" w:hAnsi="Cambria Math"/>
+              </w:rPr>
+              <m:t>2π</m:t>
+            </m:r>
+            <m:r>
+              <w:rPr>
+                <w:rFonts w:ascii="Cambria Math" w:eastAsiaTheme="minorEastAsia" w:hAnsi="Cambria Math"/>
+              </w:rPr>
+              <m:t>c</m:t>
+            </m:r>
+          </m:num>
+          <m:den>
+            <m:r>
+              <w:rPr>
+                <w:rFonts w:ascii="Cambria Math" w:eastAsiaTheme="minorEastAsia" w:hAnsi="Cambria Math"/>
+              </w:rPr>
+              <m:t>L</m:t>
+            </m:r>
+          </m:den>
+        </m:f>
+        <m:r>
+          <w:rPr>
+            <w:rFonts w:ascii="Cambria Math" w:eastAsiaTheme="minorEastAsia" w:hAnsi="Cambria Math"/>
+          </w:rPr>
+          <m:t xml:space="preserve">  </m:t>
+        </m:r>
+      </m:oMath>
+      <w:r>
+        <w:rPr>
+          <w:rFonts w:eastAsiaTheme="minorEastAsia"/>
+        </w:rPr>
+        <w:t xml:space="preserve">avec L la longueur d’une grande boucle. </w:t>
+      </w:r>
+      <w:r>
+        <w:rPr>
+          <w:rFonts w:eastAsiaTheme="minorEastAsia"/>
+        </w:rPr>
+        <w:t xml:space="preserve"> AN. </w:t>
+      </w:r>
+      <m:oMath>
+        <m:r>
+          <w:rPr>
+            <w:rFonts w:ascii="Cambria Math" w:eastAsiaTheme="minorEastAsia" w:hAnsi="Cambria Math"/>
+          </w:rPr>
+          <m:t>B=5.2T</m:t>
+        </m:r>
+      </m:oMath>
+    </w:p>
+    <w:p>
+      <w:pPr>
+        <w:numPr>
+          <w:ilvl w:val="0"/>
+          <w:numId w:val="0"/>
+        </w:numPr>
+        <w:ind w:left="1080"/>
+        <w:rPr>
+          <w:rFonts w:eastAsiaTheme="minorEastAsia"/>
+        </w:rPr>
+      </w:pPr>
+      <w:r>
+        <w:rPr>
+          <w:b/>
+          <w:bCs/>
+        </w:rPr>
+        <w:t xml:space="preserve">Nécessité de supraconducteur à température de </w:t>
+      </w:r>
+      <m:oMath>
+        <m:r>
+          <m:rPr>
+            <m:sty m:val="bi"/>
+          </m:rPr>
+          <w:rPr>
+            <w:rFonts w:ascii="Cambria Math" w:hAnsi="Cambria Math"/>
+          </w:rPr>
+          <m:t>T=-271,3°C=1,85</m:t>
+        </m:r>
+        <m:r>
+          <m:rPr>
+            <m:sty m:val="bi"/>
+          </m:rPr>
+          <w:rPr>
+            <w:rFonts w:ascii="Cambria Math" w:hAnsi="Cambria Math"/>
+          </w:rPr>
+          <m:t xml:space="preserve"> K. </m:t>
+        </m:r>
+      </m:oMath>
+      <w:r>
+        <w:rPr>
+          <w:rFonts w:eastAsiaTheme="minorEastAsia"/>
+        </w:rPr>
+        <w:t>Pour que la résistance du conducteur soit nulle.</w:t>
+      </w:r>
+    </w:p>
+    <w:p>
+      <w:pPr>
+        <w:numPr>
+          <w:ilvl w:val="0"/>
+          <w:numId w:val="0"/>
+        </w:numPr>
+        <w:ind w:left="1080"/>
+      </w:pPr>
+    </w:p>
+    <w:p>
+      <w:pPr>
+        <w:numPr>
+          <w:ilvl w:val="0"/>
+          <w:numId w:val="0"/>
+        </w:numPr>
+        <w:ind w:left="1080"/>
+        <w:rPr>
+          <w:b/>
+          <w:bCs/>
+        </w:rPr>
+      </w:pPr>
+      <w:r>
+        <w:rPr>
+          <w:b/>
+          <w:bCs/>
+        </w:rPr>
+        <w:t>Conclusion</w:t>
       </w:r>
     </w:p>
     <w:p>
@@ -5982,10 +6556,151 @@
           <w:numId w:val="0"/>
         </w:numPr>
         <w:ind w:left="1068"/>
-        <w:rPr>
-          <w:b/>
-          <w:bCs/>
-        </w:rPr>
+      </w:pPr>
+      <w:r>
+        <w:t>A partir des deux postulats d’Einstein</w:t>
+      </w:r>
+      <w:r>
+        <w:t xml:space="preserve">, nous avons développé toute une théorie </w:t>
+      </w:r>
+      <w:r>
+        <w:t>cinématique qui remet en cause notre conception de l’espace-temps</w:t>
+      </w:r>
+      <w:r>
+        <w:t xml:space="preserve"> avec la contraction des longueurs, la dilatation des durée</w:t>
+      </w:r>
+      <w:r>
+        <w:t>s</w:t>
+      </w:r>
+      <w:r>
+        <w:t>..</w:t>
+      </w:r>
+      <w:r>
+        <w:t>.</w:t>
+      </w:r>
+      <w:r>
+        <w:t xml:space="preserve"> D’autre part, l</w:t>
+      </w:r>
+      <w:r>
+        <w:t>e formalisme quadri-vectoriel</w:t>
+      </w:r>
+      <w:r>
+        <w:t xml:space="preserve"> </w:t>
+      </w:r>
+      <w:r>
+        <w:t>a permis d’étendre la conservation de la quantité de mouvement pour des systèmes relativi</w:t>
+      </w:r>
+      <w:r>
+        <w:t xml:space="preserve">stes. Nous avons appliqué cette loi </w:t>
+      </w:r>
+      <w:r>
+        <w:t>a</w:t>
+      </w:r>
+      <w:r>
+        <w:t>ux expérience</w:t>
+      </w:r>
+      <w:r>
+        <w:t>s</w:t>
+      </w:r>
+      <w:r>
+        <w:t xml:space="preserve"> </w:t>
+      </w:r>
+      <w:r>
+        <w:t>de collision de particules</w:t>
+      </w:r>
+      <w:r>
+        <w:t>.</w:t>
+      </w:r>
+      <w:r>
+        <w:t xml:space="preserve"> Récemment</w:t>
+      </w:r>
+      <w:r>
+        <w:t>,</w:t>
+      </w:r>
+      <w:r>
+        <w:t xml:space="preserve"> le 4 juillet 2012, le LHC a permis de détecter le boson de Higgs dont l’existence avait été prédite en 1964 par </w:t>
+      </w:r>
+      <w:r>
+        <w:t>Fran</w:t>
+      </w:r>
+      <w:r>
+        <w:t>ç</w:t>
+      </w:r>
+      <w:r>
+        <w:t>ois Englert</w:t>
+      </w:r>
+      <w:r>
+        <w:t>,</w:t>
+      </w:r>
+      <w:r>
+        <w:t xml:space="preserve"> Robert Brout </w:t>
+      </w:r>
+      <w:r>
+        <w:t xml:space="preserve">et Peter </w:t>
+      </w:r>
+      <w:r>
+        <w:t>Higgs</w:t>
+      </w:r>
+      <w:r>
+        <w:t xml:space="preserve"> et qui permet</w:t>
+      </w:r>
+      <w:r>
+        <w:t xml:space="preserve"> </w:t>
+      </w:r>
+      <w:r>
+        <w:t>de valider le modèle standard de la physique des particules</w:t>
+      </w:r>
+      <w:r>
+        <w:t xml:space="preserve"> (</w:t>
+      </w:r>
+      <w:proofErr w:type="spellStart"/>
+      <w:proofErr w:type="gramStart"/>
+      <w:r>
+        <w:t>cf.annexe</w:t>
+      </w:r>
+      <w:proofErr w:type="spellEnd"/>
+      <w:proofErr w:type="gramEnd"/>
+      <w:r>
+        <w:t>)</w:t>
+      </w:r>
+      <w:r>
+        <w:t xml:space="preserve">. </w:t>
+      </w:r>
+    </w:p>
+    <w:p>
+      <w:pPr>
+        <w:numPr>
+          <w:ilvl w:val="0"/>
+          <w:numId w:val="0"/>
+        </w:numPr>
+        <w:ind w:left="1068"/>
+      </w:pPr>
+    </w:p>
+    <w:p>
+      <w:pPr>
+        <w:numPr>
+          <w:ilvl w:val="0"/>
+          <w:numId w:val="0"/>
+        </w:numPr>
+        <w:ind w:left="1068"/>
+      </w:pPr>
+    </w:p>
+    <w:p>
+      <w:pPr>
+        <w:numPr>
+          <w:ilvl w:val="0"/>
+          <w:numId w:val="0"/>
+        </w:numPr>
+        <w:ind w:left="1068"/>
+      </w:pPr>
+    </w:p>
+    <w:p>
+      <w:pPr>
+        <w:numPr>
+          <w:ilvl w:val="0"/>
+          <w:numId w:val="0"/>
+        </w:numPr>
+        <w:ind w:left="1068"/>
       </w:pPr>
     </w:p>
     <w:p>
@@ -5998,110 +6713,6 @@
         <w:ind w:left="1080"/>
       </w:pPr>
       <w:r>
-        <w:t>Conclusion</w:t>
-      </w:r>
-    </w:p>
-    <w:p>
-      <w:pPr>
-        <w:numPr>
-          <w:ilvl w:val="0"/>
-          <w:numId w:val="0"/>
-        </w:numPr>
-        <w:ind w:left="1068"/>
-      </w:pPr>
-      <w:r>
-        <w:t>A partir des deux postulats d’Einstein</w:t>
-      </w:r>
-      <w:r>
-        <w:t xml:space="preserve">, nous avons développé toute une théorie </w:t>
-      </w:r>
-      <w:r>
-        <w:t>cinématique qui remet en cause notre conception de l’espace-temps</w:t>
-      </w:r>
-      <w:r>
-        <w:t xml:space="preserve"> avec la contraction des longueurs, la dilatation des durée</w:t>
-      </w:r>
-      <w:r>
-        <w:t>s</w:t>
-      </w:r>
-      <w:r>
-        <w:t>..</w:t>
-      </w:r>
-      <w:r>
-        <w:t>.</w:t>
-      </w:r>
-      <w:r>
-        <w:t xml:space="preserve"> D’autre part, l</w:t>
-      </w:r>
-      <w:r>
-        <w:t>e formalisme quadri-vectoriel</w:t>
-      </w:r>
-      <w:r>
-        <w:t xml:space="preserve"> </w:t>
-      </w:r>
-      <w:r>
-        <w:t>a permis d’étendre la conservation de la quantité de mouvement pour des systèmes relativi</w:t>
-      </w:r>
-      <w:r>
-        <w:t xml:space="preserve">stes. Nous avons appliqué cette loi </w:t>
-      </w:r>
-      <w:r>
-        <w:t>a</w:t>
-      </w:r>
-      <w:r>
-        <w:t>ux expérience</w:t>
-      </w:r>
-      <w:r>
-        <w:t>s</w:t>
-      </w:r>
-      <w:r>
-        <w:t xml:space="preserve"> </w:t>
-      </w:r>
-      <w:r>
-        <w:t>de collision de particules</w:t>
-      </w:r>
-      <w:r>
-        <w:t>..</w:t>
-      </w:r>
-      <w:r>
-        <w:t>.</w:t>
-      </w:r>
-      <w:r>
-        <w:t> </w:t>
-      </w:r>
-      <w:r>
-        <w:rPr>
-          <mc:AlternateContent>
-            <mc:Choice Requires="w16se"/>
-            <mc:Fallback>
-              <w:rFonts w:ascii="Segoe UI Emoji" w:eastAsia="Segoe UI Emoji" w:hAnsi="Segoe UI Emoji" w:cs="Segoe UI Emoji"/>
-            </mc:Fallback>
-          </mc:AlternateContent>
-        </w:rPr>
-        <mc:AlternateContent>
-          <mc:Choice Requires="w16se">
-            <w16se:symEx w16se:font="Segoe UI Emoji" w16se:char="1F60A"/>
-          </mc:Choice>
-          <mc:Fallback>
-            <w:t>😊</w:t>
-          </mc:Fallback>
-        </mc:AlternateContent>
-      </w:r>
-      <w:r>
-        <w:br w:type="page"/>
-      </w:r>
-    </w:p>
-    <w:p>
-      <w:pPr>
-        <w:pStyle w:val="Heading1"/>
-        <w:numPr>
-          <w:ilvl w:val="0"/>
-          <w:numId w:val="0"/>
-        </w:numPr>
-        <w:ind w:left="1080"/>
-      </w:pPr>
-      <w:r>
-        <w:lastRenderedPageBreak/>
         <w:t xml:space="preserve">Annexe : </w:t>
       </w:r>
     </w:p>
@@ -6310,6 +6921,7 @@
         <w:pStyle w:val="Heading2"/>
       </w:pPr>
       <w:r>
+        <w:lastRenderedPageBreak/>
         <w:t>Expérience de</w:t>
       </w:r>
       <w:r>
@@ -7290,13 +7902,347 @@
     </w:p>
     <w:p>
       <w:pPr>
+        <w:numPr>
+          <w:ilvl w:val="0"/>
+          <w:numId w:val="0"/>
+        </w:numPr>
+        <w:ind w:left="708"/>
+        <w:rPr>
+          <w:rFonts w:eastAsiaTheme="minorEastAsia"/>
+          <w:b/>
+          <w:bCs/>
+        </w:rPr>
+      </w:pPr>
+    </w:p>
+    <w:p>
+      <w:pPr>
         <w:pStyle w:val="Heading2"/>
+      </w:pPr>
+      <w:r>
+        <w:t>Boson de Higgs (d’après les conférences de vulgarisation d’Etienne Klein</w:t>
+      </w:r>
+      <w:r>
+        <w:t xml:space="preserve"> et </w:t>
+      </w:r>
+      <w:r>
+        <w:t>W</w:t>
+      </w:r>
+      <w:r>
+        <w:t>ikipédia</w:t>
+      </w:r>
+      <w:r>
+        <w:t>)</w:t>
+      </w:r>
+    </w:p>
+    <w:p>
+      <w:r>
+        <w:rPr>
+          <w:b/>
+          <w:bCs/>
+        </w:rPr>
+        <w:t xml:space="preserve">Lien : </w:t>
+      </w:r>
+      <w:hyperlink r:id="rId10" w:history="1">
+        <w:r>
+          <w:rPr>
+            <w:rStyle w:val="Hyperlink"/>
+          </w:rPr>
+          <w:t>https://www.youtube.com/watch?v=KJQl--</w:t>
+        </w:r>
+        <w:proofErr w:type="spellStart"/>
+        <w:r>
+          <w:rPr>
+            <w:rStyle w:val="Hyperlink"/>
+          </w:rPr>
+          <w:t>wHQSM</w:t>
+        </w:r>
+        <w:proofErr w:type="spellEnd"/>
+      </w:hyperlink>
+      <w:r>
+        <w:t xml:space="preserve"> </w:t>
+      </w:r>
+    </w:p>
+    <w:p>
+      <w:r>
+        <w:rPr>
+          <w:b/>
+          <w:bCs/>
+        </w:rPr>
+        <w:t>Le modèle standard de la physique des particules</w:t>
+      </w:r>
+      <w:r>
+        <w:t xml:space="preserve"> est une théorie qui concerne l'électromagnétisme, les interactions nucléaires faible et forte, et la classification de toutes les particules subatomiques connues.</w:t>
+      </w:r>
+      <w:r>
+        <w:t xml:space="preserve"> (On met de côté la gravitation car cette interaction est négligeable devant celles susmentionnée</w:t>
+      </w:r>
+      <w:r>
+        <w:t>s</w:t>
+      </w:r>
+      <w:r>
+        <w:t>)</w:t>
+      </w:r>
+    </w:p>
+    <w:p>
+      <w:r>
+        <w:rPr>
+          <w:b/>
+          <w:bCs/>
+        </w:rPr>
+        <w:t>Chaque interaction entre particules est médiatisé</w:t>
+      </w:r>
+      <w:r>
+        <w:rPr>
+          <w:b/>
+          <w:bCs/>
+        </w:rPr>
+        <w:t>e</w:t>
+      </w:r>
+      <w:r>
+        <w:rPr>
+          <w:b/>
+          <w:bCs/>
+        </w:rPr>
+        <w:t xml:space="preserve"> par l’échange d’autres particules</w:t>
+      </w:r>
+      <w:r>
+        <w:t>. Pour l’interaction faible ces interactions sont médiatisé</w:t>
+      </w:r>
+      <w:r>
+        <w:t>e</w:t>
+      </w:r>
+      <w:r>
+        <w:t>s par 3 bosons : W+, W-, Z0</w:t>
+      </w:r>
+      <w:r>
+        <w:t xml:space="preserve"> dont la masse est très grande </w:t>
+      </w:r>
+      <m:oMath>
+        <m:r>
+          <w:rPr>
+            <w:rFonts w:ascii="Cambria Math" w:hAnsi="Cambria Math"/>
+          </w:rPr>
+          <m:t>m=81GeV/</m:t>
+        </m:r>
+        <m:sSup>
+          <m:sSupPr>
+            <m:ctrlPr>
+              <w:rPr>
+                <w:rFonts w:ascii="Cambria Math" w:hAnsi="Cambria Math"/>
+                <w:i/>
+              </w:rPr>
+            </m:ctrlPr>
+          </m:sSupPr>
+          <m:e>
+            <m:r>
+              <w:rPr>
+                <w:rFonts w:ascii="Cambria Math" w:hAnsi="Cambria Math"/>
+              </w:rPr>
+              <m:t>c</m:t>
+            </m:r>
+          </m:e>
+          <m:sup>
+            <m:r>
+              <w:rPr>
+                <w:rFonts w:ascii="Cambria Math" w:hAnsi="Cambria Math"/>
+              </w:rPr>
+              <m:t>2</m:t>
+            </m:r>
+          </m:sup>
+        </m:sSup>
+        <m:r>
+          <w:rPr>
+            <w:rFonts w:ascii="Cambria Math" w:hAnsi="Cambria Math"/>
+          </w:rPr>
+          <m:t>~81</m:t>
+        </m:r>
+        <m:sSub>
+          <m:sSubPr>
+            <m:ctrlPr>
+              <w:rPr>
+                <w:rFonts w:ascii="Cambria Math" w:hAnsi="Cambria Math"/>
+                <w:i/>
+              </w:rPr>
+            </m:ctrlPr>
+          </m:sSubPr>
+          <m:e>
+            <m:r>
+              <w:rPr>
+                <w:rFonts w:ascii="Cambria Math" w:hAnsi="Cambria Math"/>
+              </w:rPr>
+              <m:t>m</m:t>
+            </m:r>
+          </m:e>
+          <m:sub>
+            <m:r>
+              <w:rPr>
+                <w:rFonts w:ascii="Cambria Math" w:hAnsi="Cambria Math"/>
+              </w:rPr>
+              <m:t>p</m:t>
+            </m:r>
+          </m:sub>
+        </m:sSub>
+      </m:oMath>
+      <w:r>
+        <w:rPr>
+          <w:rFonts w:eastAsiaTheme="minorEastAsia"/>
+        </w:rPr>
+        <w:t>pour les bosons W.</w:t>
+      </w:r>
+      <w:r>
+        <w:t xml:space="preserve"> Pour l’interaction </w:t>
+      </w:r>
+      <w:proofErr w:type="spellStart"/>
+      <w:r>
+        <w:t>é</w:t>
+      </w:r>
+      <w:r>
+        <w:t>lectromag</w:t>
+      </w:r>
+      <w:proofErr w:type="spellEnd"/>
+      <w:r>
+        <w:t>, les particules médiatrices sont des photons</w:t>
+      </w:r>
+      <w:r>
+        <w:t xml:space="preserve"> (masse nulle)</w:t>
+      </w:r>
+      <w:r>
+        <w:t xml:space="preserve">. </w:t>
+      </w:r>
+    </w:p>
+    <w:p>
+      <w:r>
+        <w:t>Chaque interaction est entièrement décrite par un groupe de symétrie</w:t>
+      </w:r>
+      <w:r>
+        <w:t>.</w:t>
+      </w:r>
+      <w:r>
+        <w:t xml:space="preserve"> (</w:t>
+      </w:r>
+      <w:proofErr w:type="gramStart"/>
+      <w:r>
+        <w:t>ex</w:t>
+      </w:r>
+      <w:proofErr w:type="gramEnd"/>
+      <w:r>
+        <w:t xml:space="preserve"> : nombre complexe de module 1 pour les </w:t>
+      </w:r>
+      <w:r>
+        <w:t>photons)</w:t>
+      </w:r>
+      <w:r>
+        <w:t>.</w:t>
+      </w:r>
+      <w:r>
+        <w:t xml:space="preserve"> </w:t>
+      </w:r>
+      <w:r>
+        <w:t>La théorie des symétries mène à une contradiction</w:t>
+      </w:r>
+      <w:r>
+        <w:t> :</w:t>
+      </w:r>
+      <w:r>
+        <w:t xml:space="preserve"> </w:t>
+      </w:r>
+      <w:r>
+        <w:rPr>
+          <w:b/>
+          <w:bCs/>
+        </w:rPr>
+        <w:t>les particules médiatrices ont une masse nulle</w:t>
+      </w:r>
+      <w:r>
+        <w:t xml:space="preserve">. </w:t>
+      </w:r>
+      <w:r>
+        <w:t>(</w:t>
+      </w:r>
+      <w:proofErr w:type="spellStart"/>
+      <w:proofErr w:type="gramStart"/>
+      <w:r>
+        <w:t>ie</w:t>
+      </w:r>
+      <w:proofErr w:type="spellEnd"/>
+      <w:proofErr w:type="gramEnd"/>
+      <w:r>
+        <w:t xml:space="preserve">. </w:t>
+      </w:r>
+      <w:r>
+        <w:t>Les symétries de jauge requièrent que les transmetteurs de force (bosons de jauge) soient de masse nulle.</w:t>
+      </w:r>
+      <w:r>
+        <w:t>)</w:t>
+      </w:r>
+    </w:p>
+    <w:p>
+      <w:r>
+        <w:t xml:space="preserve">En 1964, </w:t>
+      </w:r>
+      <w:proofErr w:type="spellStart"/>
+      <w:r>
+        <w:t>Francois</w:t>
+      </w:r>
+      <w:proofErr w:type="spellEnd"/>
+      <w:r>
+        <w:t xml:space="preserve"> Englert, Robert Brout et Peter Higgs, postulent l’existence d’un champ scalaire (champ de </w:t>
+      </w:r>
+      <w:r>
+        <w:t>H</w:t>
+      </w:r>
+      <w:r>
+        <w:t>iggs) dont l’interaction avec certaines particules médiatrices serait la source de la masse</w:t>
+      </w:r>
+      <w:r>
+        <w:t xml:space="preserve"> de ces dernières</w:t>
+      </w:r>
+      <w:r>
+        <w:t>.</w:t>
+      </w:r>
+      <w:r>
+        <w:t xml:space="preserve"> </w:t>
+      </w:r>
+    </w:p>
+    <w:p>
+      <w:pPr>
         <w:numPr>
           <w:ilvl w:val="0"/>
           <w:numId w:val="0"/>
         </w:numPr>
         <w:ind w:left="1069"/>
       </w:pPr>
+      <w:r>
+        <w:t>La masse n'est</w:t>
+      </w:r>
+      <w:r>
+        <w:t xml:space="preserve"> donc</w:t>
+      </w:r>
+      <w:r>
+        <w:t xml:space="preserve"> pas une </w:t>
+      </w:r>
+      <w:proofErr w:type="spellStart"/>
+      <w:r>
+        <w:t>pté</w:t>
+      </w:r>
+      <w:proofErr w:type="spellEnd"/>
+      <w:r>
+        <w:t xml:space="preserve"> intrinsèque des particules mais une </w:t>
+      </w:r>
+      <w:r>
+        <w:t>P</w:t>
+      </w:r>
+      <w:r>
+        <w:t xml:space="preserve">té de leur interaction avec </w:t>
+      </w:r>
+      <w:r>
+        <w:t>un champ.</w:t>
+      </w:r>
+      <w:r>
+        <w:t xml:space="preserve"> Les particules de masse nulle se couplent avec le champ. </w:t>
+      </w:r>
+      <w:bookmarkStart w:id="0" w:name="_GoBack"/>
+      <w:bookmarkEnd w:id="0"/>
     </w:p>
     <w:sectPr>
       <w:pgSz w:w="11906" w:h="16838"/>
@@ -10317,7 +11263,7 @@
 </file>
 
 <file path=customXml/itemProps1.xml><?xml version="1.0" encoding="utf-8"?>
-<ds:datastoreItem xmlns:ds="http://schemas.openxmlformats.org/officeDocument/2006/customXml" ds:itemID="{17F10C38-A01D-482E-80C4-4708EBAD09A4}">
+<ds:datastoreItem xmlns:ds="http://schemas.openxmlformats.org/officeDocument/2006/customXml" ds:itemID="{85142568-FC3E-4CCA-9956-366355628FE5}">
   <ds:schemaRefs>
     <ds:schemaRef ds:uri="http://schemas.openxmlformats.org/officeDocument/2006/bibliography"/>
   </ds:schemaRefs>

</xml_diff>